<commit_message>
Agregando comentarios sobre violaciones a los principios de LSP e ISP
</commit_message>
<xml_diff>
--- a/Instrucciones.docx
+++ b/Instrucciones.docx
@@ -249,18 +249,8 @@
         <w:t>SRP:</w:t>
       </w:r>
       <w:r>
-        <w:t xml:space="preserve"> El principio fue violado porque la función curar no es responsabilidad del </w:t>
-      </w:r>
-      <w:proofErr w:type="spellStart"/>
-      <w:r>
-        <w:t>pokemon</w:t>
-      </w:r>
-      <w:proofErr w:type="spellEnd"/>
-      <w:r>
-        <w:t xml:space="preserve"> y por lo tanto debería estar en otra clase diferente a la de pokemon.</w:t>
-      </w:r>
-      <w:bookmarkStart w:id="0" w:name="_GoBack"/>
-      <w:bookmarkEnd w:id="0"/>
+        <w:t xml:space="preserve"> El principio fue violado porque la función curar no es responsabilidad del pokemon y por lo tanto debería estar en otra clase diferente a la de pokemon.</w:t>
+      </w:r>
     </w:p>
     <w:p>
       <w:pPr>
@@ -285,6 +275,12 @@
       <w:r>
         <w:t>LSP:</w:t>
       </w:r>
+      <w:r>
+        <w:t xml:space="preserve"> Se viola este principio porque una clase derivada llama moto acuática no puede</w:t>
+      </w:r>
+      <w:r>
+        <w:t xml:space="preserve"> sustituir a su clase padre llamada Vehículo Acuático si no está encendida, por lo que podría lanzar una excepción.</w:t>
+      </w:r>
     </w:p>
     <w:p>
       <w:pPr>
@@ -297,6 +293,14 @@
       <w:r>
         <w:t>ISP:</w:t>
       </w:r>
+      <w:r>
+        <w:t xml:space="preserve"> El principio fue violado porque una interfaz tenia métodos que tenían que ser implementados obligatoriamente por toda clase que la implementaba aun siendo contradictorios algunos métodos o no tenían relación entre sí</w:t>
+      </w:r>
+      <w:r>
+        <w:t>.</w:t>
+      </w:r>
+      <w:bookmarkStart w:id="0" w:name="_GoBack"/>
+      <w:bookmarkEnd w:id="0"/>
     </w:p>
     <w:p>
       <w:pPr>
@@ -329,6 +333,7 @@
         </w:numPr>
       </w:pPr>
       <w:r>
+        <w:lastRenderedPageBreak/>
         <w:t>El enlace al repositorio de GitHub donde colocaron su solución a cada principio y este archivo Word con su análisis grupal.</w:t>
       </w:r>
     </w:p>
@@ -422,7 +427,7 @@
           <w:rPr>
             <w:noProof/>
           </w:rPr>
-          <w:t>1</w:t>
+          <w:t>2</w:t>
         </w:r>
         <w:r>
           <w:rPr>

</xml_diff>